<commit_message>
final one is constructor dependency injection
</commit_message>
<xml_diff>
--- a/Dependency Injection.docx
+++ b/Dependency Injection.docx
@@ -504,27 +504,12 @@
           <w:szCs w:val="28"/>
         </w:rPr>
       </w:pPr>
-    </w:p>
-    <w:p>
-      <w:pPr>
-        <w:rPr>
-          <w:sz w:val="28"/>
-          <w:szCs w:val="28"/>
-        </w:rPr>
-      </w:pPr>
-    </w:p>
-    <w:p>
-      <w:pPr>
-        <w:rPr>
-          <w:sz w:val="28"/>
-          <w:szCs w:val="28"/>
-        </w:rPr>
-      </w:pPr>
-      <w:r>
-        <w:rPr>
-          <w:sz w:val="28"/>
-          <w:szCs w:val="28"/>
-        </w:rPr>
+      <w:r>
+        <w:rPr>
+          <w:sz w:val="28"/>
+          <w:szCs w:val="28"/>
+        </w:rPr>
+        <w:lastRenderedPageBreak/>
         <w:t xml:space="preserve">Imagine you have a blueprint for a car. This blueprint contains all the instructions on how to build a car, but </w:t>
       </w:r>
       <w:proofErr w:type="gramStart"/>
@@ -910,29 +895,22 @@
           <w:sz w:val="28"/>
           <w:szCs w:val="28"/>
         </w:rPr>
-        <w:t xml:space="preserve"> like a checklist where you list down all the tools you </w:t>
-      </w:r>
+        <w:t xml:space="preserve"> like a checklist where you list down all the tools you need. In this case, the constructor takes all the necessary tools (dependencies) as parameters.</w:t>
+      </w:r>
+    </w:p>
+    <w:p>
+      <w:pPr>
+        <w:rPr>
+          <w:sz w:val="28"/>
+          <w:szCs w:val="28"/>
+        </w:rPr>
+      </w:pPr>
       <w:r>
         <w:rPr>
           <w:sz w:val="28"/>
           <w:szCs w:val="28"/>
         </w:rPr>
         <w:lastRenderedPageBreak/>
-        <w:t>need. In this case, the constructor takes all the necessary tools (dependencies) as parameters.</w:t>
-      </w:r>
-    </w:p>
-    <w:p>
-      <w:pPr>
-        <w:rPr>
-          <w:sz w:val="28"/>
-          <w:szCs w:val="28"/>
-        </w:rPr>
-      </w:pPr>
-      <w:r>
-        <w:rPr>
-          <w:sz w:val="28"/>
-          <w:szCs w:val="28"/>
-        </w:rPr>
         <w:t>The private fields in the code are like storage spaces where you keep your tools handy. When you get your tools (dependencies) from the constructor, you store them in these private fields so you can easily access them whenever you need to use them during the construction process (when handling requests in your controller).</w:t>
       </w:r>
     </w:p>
@@ -1239,6 +1217,1528 @@
         </w:rPr>
       </w:pPr>
     </w:p>
+    <w:p>
+      <w:pPr>
+        <w:rPr>
+          <w:sz w:val="28"/>
+          <w:szCs w:val="28"/>
+        </w:rPr>
+      </w:pPr>
+    </w:p>
+    <w:p>
+      <w:pPr>
+        <w:rPr>
+          <w:sz w:val="28"/>
+          <w:szCs w:val="28"/>
+        </w:rPr>
+      </w:pPr>
+    </w:p>
+    <w:p>
+      <w:pPr>
+        <w:rPr>
+          <w:sz w:val="28"/>
+          <w:szCs w:val="28"/>
+        </w:rPr>
+      </w:pPr>
+    </w:p>
+    <w:p>
+      <w:pPr>
+        <w:rPr>
+          <w:sz w:val="28"/>
+          <w:szCs w:val="28"/>
+        </w:rPr>
+      </w:pPr>
+    </w:p>
+    <w:p>
+      <w:pPr>
+        <w:rPr>
+          <w:sz w:val="28"/>
+          <w:szCs w:val="28"/>
+        </w:rPr>
+      </w:pPr>
+    </w:p>
+    <w:p>
+      <w:pPr>
+        <w:rPr>
+          <w:sz w:val="28"/>
+          <w:szCs w:val="28"/>
+        </w:rPr>
+      </w:pPr>
+    </w:p>
+    <w:p>
+      <w:pPr>
+        <w:rPr>
+          <w:sz w:val="28"/>
+          <w:szCs w:val="28"/>
+        </w:rPr>
+      </w:pPr>
+    </w:p>
+    <w:p>
+      <w:pPr>
+        <w:rPr>
+          <w:sz w:val="28"/>
+          <w:szCs w:val="28"/>
+        </w:rPr>
+      </w:pPr>
+    </w:p>
+    <w:p>
+      <w:pPr>
+        <w:rPr>
+          <w:sz w:val="28"/>
+          <w:szCs w:val="28"/>
+        </w:rPr>
+      </w:pPr>
+      <w:r>
+        <w:rPr>
+          <w:sz w:val="28"/>
+          <w:szCs w:val="28"/>
+        </w:rPr>
+        <w:lastRenderedPageBreak/>
+        <w:t>When developing applications using .NET Core, one often encounters the need to manage the lifecycle of objects and services. This is where dependency injection comes into play. Dependency injection helps in creating loosely coupled components by providing dependencies to an object from an external source, rather than creating them within the object itself.</w:t>
+      </w:r>
+    </w:p>
+    <w:p>
+      <w:pPr>
+        <w:rPr>
+          <w:sz w:val="28"/>
+          <w:szCs w:val="28"/>
+        </w:rPr>
+      </w:pPr>
+      <w:r>
+        <w:rPr>
+          <w:sz w:val="28"/>
+          <w:szCs w:val="28"/>
+        </w:rPr>
+        <w:drawing>
+          <wp:inline distT="0" distB="0" distL="0" distR="0" wp14:anchorId="5DCCA263" wp14:editId="4A174D45">
+            <wp:extent cx="5731510" cy="920115"/>
+            <wp:effectExtent l="0" t="0" r="2540" b="0"/>
+            <wp:docPr id="5" name="Picture 5" descr="A close-up of text&#10;&#10;Description automatically generated"/>
+            <wp:cNvGraphicFramePr>
+              <a:graphicFrameLocks xmlns:a="http://schemas.openxmlformats.org/drawingml/2006/main" noChangeAspect="1"/>
+            </wp:cNvGraphicFramePr>
+            <a:graphic xmlns:a="http://schemas.openxmlformats.org/drawingml/2006/main">
+              <a:graphicData uri="http://schemas.openxmlformats.org/drawingml/2006/picture">
+                <pic:pic xmlns:pic="http://schemas.openxmlformats.org/drawingml/2006/picture">
+                  <pic:nvPicPr>
+                    <pic:cNvPr id="5" name="Picture 5" descr="A close-up of text&#10;&#10;Description automatically generated"/>
+                    <pic:cNvPicPr/>
+                  </pic:nvPicPr>
+                  <pic:blipFill>
+                    <a:blip r:embed="rId9"/>
+                    <a:stretch>
+                      <a:fillRect/>
+                    </a:stretch>
+                  </pic:blipFill>
+                  <pic:spPr>
+                    <a:xfrm>
+                      <a:off x="0" y="0"/>
+                      <a:ext cx="5731510" cy="920115"/>
+                    </a:xfrm>
+                    <a:prstGeom prst="rect">
+                      <a:avLst/>
+                    </a:prstGeom>
+                  </pic:spPr>
+                </pic:pic>
+              </a:graphicData>
+            </a:graphic>
+          </wp:inline>
+        </w:drawing>
+      </w:r>
+    </w:p>
+    <w:p>
+      <w:pPr>
+        <w:rPr>
+          <w:b/>
+          <w:bCs/>
+          <w:sz w:val="28"/>
+          <w:szCs w:val="28"/>
+        </w:rPr>
+      </w:pPr>
+      <w:r>
+        <w:rPr>
+          <w:b/>
+          <w:bCs/>
+          <w:sz w:val="28"/>
+          <w:szCs w:val="28"/>
+        </w:rPr>
+        <w:t>Singleton</w:t>
+      </w:r>
+    </w:p>
+    <w:p>
+      <w:pPr>
+        <w:rPr>
+          <w:sz w:val="28"/>
+          <w:szCs w:val="28"/>
+        </w:rPr>
+      </w:pPr>
+      <w:r>
+        <w:rPr>
+          <w:sz w:val="28"/>
+          <w:szCs w:val="28"/>
+        </w:rPr>
+        <w:t xml:space="preserve">The Singleton services ensures that only one instance of a service is created and shared throughout the application’s lifetime. This means that whenever a request for the service is made, the same instance is returned. Singleton instance is created only when </w:t>
+      </w:r>
+      <w:proofErr w:type="gramStart"/>
+      <w:r>
+        <w:rPr>
+          <w:sz w:val="28"/>
+          <w:szCs w:val="28"/>
+        </w:rPr>
+        <w:t>it's</w:t>
+      </w:r>
+      <w:proofErr w:type="gramEnd"/>
+      <w:r>
+        <w:rPr>
+          <w:sz w:val="28"/>
+          <w:szCs w:val="28"/>
+        </w:rPr>
+        <w:t xml:space="preserve"> first requested.  It has memory efficient as they are created once reused everywhere. </w:t>
+      </w:r>
+    </w:p>
+    <w:p>
+      <w:pPr>
+        <w:rPr>
+          <w:sz w:val="28"/>
+          <w:szCs w:val="28"/>
+        </w:rPr>
+      </w:pPr>
+      <w:r>
+        <w:rPr>
+          <w:sz w:val="28"/>
+          <w:szCs w:val="28"/>
+        </w:rPr>
+        <w:t xml:space="preserve">Imagine you have a favorite pen that you always use. No matter how many times you need a pen, you always grab that same one. In programming, a Singleton is like that favorite pen. It ensures that </w:t>
+      </w:r>
+      <w:proofErr w:type="gramStart"/>
+      <w:r>
+        <w:rPr>
+          <w:sz w:val="28"/>
+          <w:szCs w:val="28"/>
+        </w:rPr>
+        <w:t>there's</w:t>
+      </w:r>
+      <w:proofErr w:type="gramEnd"/>
+      <w:r>
+        <w:rPr>
+          <w:sz w:val="28"/>
+          <w:szCs w:val="28"/>
+        </w:rPr>
+        <w:t xml:space="preserve"> only one instance (or copy) of a particular service throughout your entire application. So, whenever your code needs that service, it always gets the same instance. </w:t>
+      </w:r>
+      <w:proofErr w:type="gramStart"/>
+      <w:r>
+        <w:rPr>
+          <w:sz w:val="28"/>
+          <w:szCs w:val="28"/>
+        </w:rPr>
+        <w:t>It's</w:t>
+      </w:r>
+      <w:proofErr w:type="gramEnd"/>
+      <w:r>
+        <w:rPr>
+          <w:sz w:val="28"/>
+          <w:szCs w:val="28"/>
+        </w:rPr>
+        <w:t xml:space="preserve"> like having one go-to pen that you use every time.</w:t>
+      </w:r>
+    </w:p>
+    <w:p>
+      <w:pPr>
+        <w:rPr>
+          <w:sz w:val="28"/>
+          <w:szCs w:val="28"/>
+        </w:rPr>
+      </w:pPr>
+      <w:r>
+        <w:rPr>
+          <w:sz w:val="28"/>
+          <w:szCs w:val="28"/>
+        </w:rPr>
+        <w:drawing>
+          <wp:inline distT="0" distB="0" distL="0" distR="0" wp14:anchorId="79D0CF70" wp14:editId="04F88394">
+            <wp:extent cx="3692142" cy="1296062"/>
+            <wp:effectExtent l="0" t="0" r="3810" b="0"/>
+            <wp:docPr id="12" name="Picture 12" descr="A close-up of a diagram&#10;&#10;Description automatically generated"/>
+            <wp:cNvGraphicFramePr>
+              <a:graphicFrameLocks xmlns:a="http://schemas.openxmlformats.org/drawingml/2006/main" noChangeAspect="1"/>
+            </wp:cNvGraphicFramePr>
+            <a:graphic xmlns:a="http://schemas.openxmlformats.org/drawingml/2006/main">
+              <a:graphicData uri="http://schemas.openxmlformats.org/drawingml/2006/picture">
+                <pic:pic xmlns:pic="http://schemas.openxmlformats.org/drawingml/2006/picture">
+                  <pic:nvPicPr>
+                    <pic:cNvPr id="12" name="Picture 12" descr="A close-up of a diagram&#10;&#10;Description automatically generated"/>
+                    <pic:cNvPicPr/>
+                  </pic:nvPicPr>
+                  <pic:blipFill>
+                    <a:blip r:embed="rId10"/>
+                    <a:stretch>
+                      <a:fillRect/>
+                    </a:stretch>
+                  </pic:blipFill>
+                  <pic:spPr>
+                    <a:xfrm>
+                      <a:off x="0" y="0"/>
+                      <a:ext cx="3725705" cy="1307844"/>
+                    </a:xfrm>
+                    <a:prstGeom prst="rect">
+                      <a:avLst/>
+                    </a:prstGeom>
+                  </pic:spPr>
+                </pic:pic>
+              </a:graphicData>
+            </a:graphic>
+          </wp:inline>
+        </w:drawing>
+      </w:r>
+    </w:p>
+    <w:p>
+      <w:pPr>
+        <w:rPr>
+          <w:b/>
+          <w:bCs/>
+          <w:sz w:val="28"/>
+          <w:szCs w:val="28"/>
+        </w:rPr>
+      </w:pPr>
+    </w:p>
+    <w:p>
+      <w:pPr>
+        <w:rPr>
+          <w:b/>
+          <w:bCs/>
+          <w:sz w:val="28"/>
+          <w:szCs w:val="28"/>
+        </w:rPr>
+      </w:pPr>
+    </w:p>
+    <w:p>
+      <w:pPr>
+        <w:rPr>
+          <w:b/>
+          <w:bCs/>
+          <w:sz w:val="28"/>
+          <w:szCs w:val="28"/>
+        </w:rPr>
+      </w:pPr>
+    </w:p>
+    <w:p>
+      <w:pPr>
+        <w:rPr>
+          <w:b/>
+          <w:bCs/>
+          <w:sz w:val="28"/>
+          <w:szCs w:val="28"/>
+        </w:rPr>
+      </w:pPr>
+    </w:p>
+    <w:p>
+      <w:pPr>
+        <w:rPr>
+          <w:b/>
+          <w:bCs/>
+          <w:sz w:val="28"/>
+          <w:szCs w:val="28"/>
+        </w:rPr>
+      </w:pPr>
+    </w:p>
+    <w:p>
+      <w:pPr>
+        <w:rPr>
+          <w:b/>
+          <w:bCs/>
+          <w:sz w:val="28"/>
+          <w:szCs w:val="28"/>
+        </w:rPr>
+      </w:pPr>
+    </w:p>
+    <w:p>
+      <w:pPr>
+        <w:rPr>
+          <w:b/>
+          <w:bCs/>
+          <w:sz w:val="28"/>
+          <w:szCs w:val="28"/>
+        </w:rPr>
+      </w:pPr>
+      <w:r>
+        <w:rPr>
+          <w:b/>
+          <w:bCs/>
+          <w:sz w:val="28"/>
+          <w:szCs w:val="28"/>
+        </w:rPr>
+        <w:lastRenderedPageBreak/>
+        <w:t>Scoped</w:t>
+      </w:r>
+    </w:p>
+    <w:p>
+      <w:pPr>
+        <w:rPr>
+          <w:sz w:val="28"/>
+          <w:szCs w:val="28"/>
+        </w:rPr>
+      </w:pPr>
+      <w:r>
+        <w:rPr>
+          <w:sz w:val="28"/>
+          <w:szCs w:val="28"/>
+        </w:rPr>
+        <w:t>The Scoped services ensures that with every HTTP request, get a new instance. The same instance is provided for the entire scope of that request.</w:t>
+      </w:r>
+    </w:p>
+    <w:p>
+      <w:pPr>
+        <w:rPr>
+          <w:sz w:val="28"/>
+          <w:szCs w:val="28"/>
+        </w:rPr>
+      </w:pPr>
+      <w:r>
+        <w:rPr>
+          <w:sz w:val="28"/>
+          <w:szCs w:val="28"/>
+        </w:rPr>
+        <w:drawing>
+          <wp:inline distT="0" distB="0" distL="0" distR="0" wp14:anchorId="73E516AF" wp14:editId="3D36EE48">
+            <wp:extent cx="2687541" cy="1447137"/>
+            <wp:effectExtent l="0" t="0" r="0" b="1270"/>
+            <wp:docPr id="13" name="Picture 13" descr="A diagram of several different types of instances&#10;&#10;Description automatically generated with medium confidence"/>
+            <wp:cNvGraphicFramePr>
+              <a:graphicFrameLocks xmlns:a="http://schemas.openxmlformats.org/drawingml/2006/main" noChangeAspect="1"/>
+            </wp:cNvGraphicFramePr>
+            <a:graphic xmlns:a="http://schemas.openxmlformats.org/drawingml/2006/main">
+              <a:graphicData uri="http://schemas.openxmlformats.org/drawingml/2006/picture">
+                <pic:pic xmlns:pic="http://schemas.openxmlformats.org/drawingml/2006/picture">
+                  <pic:nvPicPr>
+                    <pic:cNvPr id="13" name="Picture 13" descr="A diagram of several different types of instances&#10;&#10;Description automatically generated with medium confidence"/>
+                    <pic:cNvPicPr/>
+                  </pic:nvPicPr>
+                  <pic:blipFill>
+                    <a:blip r:embed="rId11"/>
+                    <a:stretch>
+                      <a:fillRect/>
+                    </a:stretch>
+                  </pic:blipFill>
+                  <pic:spPr>
+                    <a:xfrm>
+                      <a:off x="0" y="0"/>
+                      <a:ext cx="2698746" cy="1453171"/>
+                    </a:xfrm>
+                    <a:prstGeom prst="rect">
+                      <a:avLst/>
+                    </a:prstGeom>
+                  </pic:spPr>
+                </pic:pic>
+              </a:graphicData>
+            </a:graphic>
+          </wp:inline>
+        </w:drawing>
+      </w:r>
+    </w:p>
+    <w:p>
+      <w:pPr>
+        <w:rPr>
+          <w:sz w:val="28"/>
+          <w:szCs w:val="28"/>
+        </w:rPr>
+      </w:pPr>
+      <w:r>
+        <w:rPr>
+          <w:sz w:val="28"/>
+          <w:szCs w:val="28"/>
+        </w:rPr>
+        <w:t xml:space="preserve">Now, think about going to a coffee shop. When you order a drink, they give you a cup, and that cup is yours for the time </w:t>
+      </w:r>
+      <w:proofErr w:type="gramStart"/>
+      <w:r>
+        <w:rPr>
+          <w:sz w:val="28"/>
+          <w:szCs w:val="28"/>
+        </w:rPr>
+        <w:t>you're</w:t>
+      </w:r>
+      <w:proofErr w:type="gramEnd"/>
+      <w:r>
+        <w:rPr>
+          <w:sz w:val="28"/>
+          <w:szCs w:val="28"/>
+        </w:rPr>
+        <w:t xml:space="preserve"> in the shop. No matter how many sips you take, </w:t>
+      </w:r>
+      <w:proofErr w:type="gramStart"/>
+      <w:r>
+        <w:rPr>
+          <w:sz w:val="28"/>
+          <w:szCs w:val="28"/>
+        </w:rPr>
+        <w:t>you're</w:t>
+      </w:r>
+      <w:proofErr w:type="gramEnd"/>
+      <w:r>
+        <w:rPr>
+          <w:sz w:val="28"/>
+          <w:szCs w:val="28"/>
+        </w:rPr>
+        <w:t xml:space="preserve"> always using the same cup until you leave. Scoped services in programming work similarly. With every new HTTP request (like ordering a new drink), you get a new instance of a service. And just like the cup you get at the coffee shop, that instance stays with you throughout the entire request.</w:t>
+      </w:r>
+    </w:p>
+    <w:p>
+      <w:pPr>
+        <w:rPr>
+          <w:b/>
+          <w:bCs/>
+          <w:sz w:val="28"/>
+          <w:szCs w:val="28"/>
+        </w:rPr>
+      </w:pPr>
+      <w:r>
+        <w:rPr>
+          <w:b/>
+          <w:bCs/>
+          <w:sz w:val="28"/>
+          <w:szCs w:val="28"/>
+        </w:rPr>
+        <w:t>Transient</w:t>
+      </w:r>
+    </w:p>
+    <w:p>
+      <w:pPr>
+        <w:rPr>
+          <w:sz w:val="28"/>
+          <w:szCs w:val="28"/>
+        </w:rPr>
+      </w:pPr>
+      <w:r>
+        <w:rPr>
+          <w:sz w:val="28"/>
+          <w:szCs w:val="28"/>
+        </w:rPr>
+        <w:t>The Transient services ensures that with every HTTP request, a new instance is created, perfect for short lived and stateless classes, like services implementing the business logic.</w:t>
+      </w:r>
+    </w:p>
+    <w:p>
+      <w:pPr>
+        <w:rPr>
+          <w:sz w:val="28"/>
+          <w:szCs w:val="28"/>
+        </w:rPr>
+      </w:pPr>
+      <w:r>
+        <w:rPr>
+          <w:sz w:val="28"/>
+          <w:szCs w:val="28"/>
+        </w:rPr>
+        <w:drawing>
+          <wp:inline distT="0" distB="0" distL="0" distR="0" wp14:anchorId="30D14FB1" wp14:editId="174F9381">
+            <wp:extent cx="2862470" cy="1650130"/>
+            <wp:effectExtent l="0" t="0" r="0" b="7620"/>
+            <wp:docPr id="14" name="Picture 14" descr="A diagram of several steps&#10;&#10;Description automatically generated"/>
+            <wp:cNvGraphicFramePr>
+              <a:graphicFrameLocks xmlns:a="http://schemas.openxmlformats.org/drawingml/2006/main" noChangeAspect="1"/>
+            </wp:cNvGraphicFramePr>
+            <a:graphic xmlns:a="http://schemas.openxmlformats.org/drawingml/2006/main">
+              <a:graphicData uri="http://schemas.openxmlformats.org/drawingml/2006/picture">
+                <pic:pic xmlns:pic="http://schemas.openxmlformats.org/drawingml/2006/picture">
+                  <pic:nvPicPr>
+                    <pic:cNvPr id="14" name="Picture 14" descr="A diagram of several steps&#10;&#10;Description automatically generated"/>
+                    <pic:cNvPicPr/>
+                  </pic:nvPicPr>
+                  <pic:blipFill>
+                    <a:blip r:embed="rId12"/>
+                    <a:stretch>
+                      <a:fillRect/>
+                    </a:stretch>
+                  </pic:blipFill>
+                  <pic:spPr>
+                    <a:xfrm>
+                      <a:off x="0" y="0"/>
+                      <a:ext cx="2873216" cy="1656325"/>
+                    </a:xfrm>
+                    <a:prstGeom prst="rect">
+                      <a:avLst/>
+                    </a:prstGeom>
+                  </pic:spPr>
+                </pic:pic>
+              </a:graphicData>
+            </a:graphic>
+          </wp:inline>
+        </w:drawing>
+      </w:r>
+    </w:p>
+    <w:p>
+      <w:pPr>
+        <w:rPr>
+          <w:sz w:val="28"/>
+          <w:szCs w:val="28"/>
+        </w:rPr>
+      </w:pPr>
+      <w:r>
+        <w:rPr>
+          <w:sz w:val="28"/>
+          <w:szCs w:val="28"/>
+        </w:rPr>
+        <w:t xml:space="preserve">Lastly, </w:t>
+      </w:r>
+      <w:proofErr w:type="gramStart"/>
+      <w:r>
+        <w:rPr>
+          <w:sz w:val="28"/>
+          <w:szCs w:val="28"/>
+        </w:rPr>
+        <w:t>let's</w:t>
+      </w:r>
+      <w:proofErr w:type="gramEnd"/>
+      <w:r>
+        <w:rPr>
+          <w:sz w:val="28"/>
+          <w:szCs w:val="28"/>
+        </w:rPr>
+        <w:t xml:space="preserve"> talk about transient services. Imagine </w:t>
+      </w:r>
+      <w:proofErr w:type="gramStart"/>
+      <w:r>
+        <w:rPr>
+          <w:sz w:val="28"/>
+          <w:szCs w:val="28"/>
+        </w:rPr>
+        <w:t>you're</w:t>
+      </w:r>
+      <w:proofErr w:type="gramEnd"/>
+      <w:r>
+        <w:rPr>
+          <w:sz w:val="28"/>
+          <w:szCs w:val="28"/>
+        </w:rPr>
+        <w:t xml:space="preserve"> at a party and someone offers you a disposable cup for your drink. You use it for a short while, then throw it away when </w:t>
+      </w:r>
+      <w:proofErr w:type="gramStart"/>
+      <w:r>
+        <w:rPr>
+          <w:sz w:val="28"/>
+          <w:szCs w:val="28"/>
+        </w:rPr>
+        <w:t>you're</w:t>
+      </w:r>
+      <w:proofErr w:type="gramEnd"/>
+      <w:r>
+        <w:rPr>
+          <w:sz w:val="28"/>
+          <w:szCs w:val="28"/>
+        </w:rPr>
+        <w:t xml:space="preserve"> done. Transient services are like those disposable cups. Every time you need a service, a new instance is created for you. And once </w:t>
+      </w:r>
+      <w:proofErr w:type="gramStart"/>
+      <w:r>
+        <w:rPr>
+          <w:sz w:val="28"/>
+          <w:szCs w:val="28"/>
+        </w:rPr>
+        <w:t>you're</w:t>
+      </w:r>
+      <w:proofErr w:type="gramEnd"/>
+      <w:r>
+        <w:rPr>
+          <w:sz w:val="28"/>
+          <w:szCs w:val="28"/>
+        </w:rPr>
+        <w:t xml:space="preserve"> done using it (like after a single HTTP request), it's thrown away. These are perfect for things that </w:t>
+      </w:r>
+      <w:proofErr w:type="gramStart"/>
+      <w:r>
+        <w:rPr>
+          <w:sz w:val="28"/>
+          <w:szCs w:val="28"/>
+        </w:rPr>
+        <w:t>don't</w:t>
+      </w:r>
+      <w:proofErr w:type="gramEnd"/>
+      <w:r>
+        <w:rPr>
+          <w:sz w:val="28"/>
+          <w:szCs w:val="28"/>
+        </w:rPr>
+        <w:t xml:space="preserve"> need to stick around for long, like temporary calculations or short-lived tasks.</w:t>
+      </w:r>
+    </w:p>
+    <w:p>
+      <w:pPr>
+        <w:rPr>
+          <w:sz w:val="28"/>
+          <w:szCs w:val="28"/>
+        </w:rPr>
+      </w:pPr>
+      <w:r>
+        <w:rPr>
+          <w:b/>
+          <w:bCs/>
+          <w:sz w:val="28"/>
+          <w:szCs w:val="28"/>
+        </w:rPr>
+        <w:lastRenderedPageBreak/>
+        <w:t>In short</w:t>
+      </w:r>
+      <w:r>
+        <w:rPr>
+          <w:sz w:val="28"/>
+          <w:szCs w:val="28"/>
+        </w:rPr>
+        <w:t>, assuming a simple layered ASP.NET Core application that creates a scope for each request, and a business operation that creates a shopping cart order. In terms of dependencies, it would be something like this:</w:t>
+      </w:r>
+    </w:p>
+    <w:p>
+      <w:pPr>
+        <w:rPr>
+          <w:sz w:val="28"/>
+          <w:szCs w:val="28"/>
+        </w:rPr>
+      </w:pPr>
+      <w:r>
+        <w:rPr>
+          <w:sz w:val="28"/>
+          <w:szCs w:val="28"/>
+        </w:rPr>
+        <w:drawing>
+          <wp:inline distT="0" distB="0" distL="0" distR="0" wp14:anchorId="12720D6B" wp14:editId="3C796D2E">
+            <wp:extent cx="2619741" cy="2057687"/>
+            <wp:effectExtent l="0" t="0" r="9525" b="0"/>
+            <wp:docPr id="8" name="Picture 8" descr="A screenshot of a computer program&#10;&#10;Description automatically generated"/>
+            <wp:cNvGraphicFramePr>
+              <a:graphicFrameLocks xmlns:a="http://schemas.openxmlformats.org/drawingml/2006/main" noChangeAspect="1"/>
+            </wp:cNvGraphicFramePr>
+            <a:graphic xmlns:a="http://schemas.openxmlformats.org/drawingml/2006/main">
+              <a:graphicData uri="http://schemas.openxmlformats.org/drawingml/2006/picture">
+                <pic:pic xmlns:pic="http://schemas.openxmlformats.org/drawingml/2006/picture">
+                  <pic:nvPicPr>
+                    <pic:cNvPr id="8" name="Picture 8" descr="A screenshot of a computer program&#10;&#10;Description automatically generated"/>
+                    <pic:cNvPicPr/>
+                  </pic:nvPicPr>
+                  <pic:blipFill>
+                    <a:blip r:embed="rId13"/>
+                    <a:stretch>
+                      <a:fillRect/>
+                    </a:stretch>
+                  </pic:blipFill>
+                  <pic:spPr>
+                    <a:xfrm>
+                      <a:off x="0" y="0"/>
+                      <a:ext cx="2619741" cy="2057687"/>
+                    </a:xfrm>
+                    <a:prstGeom prst="rect">
+                      <a:avLst/>
+                    </a:prstGeom>
+                  </pic:spPr>
+                </pic:pic>
+              </a:graphicData>
+            </a:graphic>
+          </wp:inline>
+        </w:drawing>
+      </w:r>
+    </w:p>
+    <w:p>
+      <w:pPr>
+        <w:rPr>
+          <w:sz w:val="28"/>
+          <w:szCs w:val="28"/>
+        </w:rPr>
+      </w:pPr>
+      <w:r>
+        <w:rPr>
+          <w:sz w:val="28"/>
+          <w:szCs w:val="28"/>
+        </w:rPr>
+        <w:t xml:space="preserve">As you can see, the logger is a singleton, because </w:t>
+      </w:r>
+      <w:proofErr w:type="gramStart"/>
+      <w:r>
+        <w:rPr>
+          <w:sz w:val="28"/>
+          <w:szCs w:val="28"/>
+        </w:rPr>
+        <w:t>it's</w:t>
+      </w:r>
+      <w:proofErr w:type="gramEnd"/>
+      <w:r>
+        <w:rPr>
+          <w:sz w:val="28"/>
+          <w:szCs w:val="28"/>
+        </w:rPr>
+        <w:t xml:space="preserve"> thread safe and will be shared across all services saving some memory, the </w:t>
+      </w:r>
+      <w:proofErr w:type="spellStart"/>
+      <w:r>
+        <w:rPr>
+          <w:sz w:val="28"/>
+          <w:szCs w:val="28"/>
+        </w:rPr>
+        <w:t>DbContext</w:t>
+      </w:r>
+      <w:proofErr w:type="spellEnd"/>
+      <w:r>
+        <w:rPr>
+          <w:sz w:val="28"/>
+          <w:szCs w:val="28"/>
+        </w:rPr>
+        <w:t xml:space="preserve"> is scoped ensure database state is shared inside that HTTP request, and the others can be transient because they are stateless and short lived.</w:t>
+      </w:r>
+    </w:p>
+    <w:p>
+      <w:pPr>
+        <w:rPr>
+          <w:sz w:val="28"/>
+          <w:szCs w:val="28"/>
+        </w:rPr>
+      </w:pPr>
+    </w:p>
+    <w:p>
+      <w:pPr>
+        <w:rPr>
+          <w:sz w:val="28"/>
+          <w:szCs w:val="28"/>
+        </w:rPr>
+      </w:pPr>
+    </w:p>
+    <w:p>
+      <w:pPr>
+        <w:rPr>
+          <w:b/>
+          <w:bCs/>
+          <w:sz w:val="28"/>
+          <w:szCs w:val="28"/>
+        </w:rPr>
+      </w:pPr>
+      <w:r>
+        <w:rPr>
+          <w:b/>
+          <w:bCs/>
+          <w:sz w:val="28"/>
+          <w:szCs w:val="28"/>
+        </w:rPr>
+        <w:t>What is IOC/DI Container?</w:t>
+      </w:r>
+    </w:p>
+    <w:p>
+      <w:pPr>
+        <w:rPr>
+          <w:sz w:val="28"/>
+          <w:szCs w:val="28"/>
+        </w:rPr>
+      </w:pPr>
+      <w:r>
+        <w:rPr>
+          <w:sz w:val="28"/>
+          <w:szCs w:val="28"/>
+        </w:rPr>
+        <w:t>An</w:t>
+      </w:r>
+      <w:r>
+        <w:rPr>
+          <w:sz w:val="28"/>
+          <w:szCs w:val="28"/>
+        </w:rPr>
+        <w:t xml:space="preserve"> Inversion of Controller container or Dependency Injection container is a framework that helps with Dependency Injection.</w:t>
+      </w:r>
+      <w:r>
+        <w:rPr>
+          <w:sz w:val="28"/>
+          <w:szCs w:val="28"/>
+        </w:rPr>
+        <w:t xml:space="preserve"> It</w:t>
+      </w:r>
+    </w:p>
+    <w:p>
+      <w:pPr>
+        <w:pStyle w:val="ListParagraph"/>
+        <w:numPr>
+          <w:ilvl w:val="0"/>
+          <w:numId w:val="2"/>
+        </w:numPr>
+        <w:rPr>
+          <w:sz w:val="28"/>
+          <w:szCs w:val="28"/>
+        </w:rPr>
+      </w:pPr>
+      <w:r>
+        <w:rPr>
+          <w:sz w:val="28"/>
+          <w:szCs w:val="28"/>
+        </w:rPr>
+        <w:t xml:space="preserve">creates </w:t>
+      </w:r>
+    </w:p>
+    <w:p>
+      <w:pPr>
+        <w:pStyle w:val="ListParagraph"/>
+        <w:numPr>
+          <w:ilvl w:val="0"/>
+          <w:numId w:val="2"/>
+        </w:numPr>
+        <w:rPr>
+          <w:sz w:val="28"/>
+          <w:szCs w:val="28"/>
+        </w:rPr>
+      </w:pPr>
+      <w:r>
+        <w:rPr>
+          <w:sz w:val="28"/>
+          <w:szCs w:val="28"/>
+        </w:rPr>
+        <w:t>and injects</w:t>
+      </w:r>
+      <w:r>
+        <w:rPr>
+          <w:sz w:val="28"/>
+          <w:szCs w:val="28"/>
+        </w:rPr>
+        <w:t xml:space="preserve"> dependencies for us automatically.</w:t>
+      </w:r>
+    </w:p>
+    <w:p>
+      <w:pPr>
+        <w:ind w:left="60"/>
+        <w:rPr>
+          <w:b/>
+          <w:bCs/>
+          <w:sz w:val="28"/>
+          <w:szCs w:val="28"/>
+        </w:rPr>
+      </w:pPr>
+      <w:r>
+        <w:rPr>
+          <w:b/>
+          <w:bCs/>
+          <w:sz w:val="28"/>
+          <w:szCs w:val="28"/>
+        </w:rPr>
+        <w:t>What is Dependency Injection?</w:t>
+      </w:r>
+    </w:p>
+    <w:p>
+      <w:pPr>
+        <w:ind w:left="60"/>
+        <w:rPr>
+          <w:sz w:val="28"/>
+          <w:szCs w:val="28"/>
+        </w:rPr>
+      </w:pPr>
+      <w:r>
+        <w:rPr>
+          <w:sz w:val="28"/>
+          <w:szCs w:val="28"/>
+        </w:rPr>
+        <w:t>Dependency Injection is a software design pattern that allow us to develop loosely coupled code.</w:t>
+      </w:r>
+      <w:r>
+        <w:rPr>
+          <w:sz w:val="28"/>
+          <w:szCs w:val="28"/>
+        </w:rPr>
+        <w:t xml:space="preserve"> </w:t>
+      </w:r>
+      <w:r>
+        <w:rPr>
+          <w:sz w:val="28"/>
+          <w:szCs w:val="28"/>
+        </w:rPr>
+        <w:t xml:space="preserve">It works by letting us "inject" or provide dependencies, from outside the code where </w:t>
+      </w:r>
+      <w:proofErr w:type="gramStart"/>
+      <w:r>
+        <w:rPr>
+          <w:sz w:val="28"/>
+          <w:szCs w:val="28"/>
+        </w:rPr>
+        <w:t>they're</w:t>
+      </w:r>
+      <w:proofErr w:type="gramEnd"/>
+      <w:r>
+        <w:rPr>
+          <w:sz w:val="28"/>
+          <w:szCs w:val="28"/>
+        </w:rPr>
+        <w:t xml:space="preserve"> needed. </w:t>
+      </w:r>
+    </w:p>
+    <w:p>
+      <w:pPr>
+        <w:ind w:left="60"/>
+        <w:rPr>
+          <w:sz w:val="28"/>
+          <w:szCs w:val="28"/>
+        </w:rPr>
+      </w:pPr>
+      <w:r>
+        <w:rPr>
+          <w:sz w:val="28"/>
+          <w:szCs w:val="28"/>
+        </w:rPr>
+        <w:t xml:space="preserve">Imagine you have a car that needs wheels to move. Instead of the car itself deciding which wheels to use, you give it the wheels it needs when </w:t>
+      </w:r>
+      <w:proofErr w:type="gramStart"/>
+      <w:r>
+        <w:rPr>
+          <w:sz w:val="28"/>
+          <w:szCs w:val="28"/>
+        </w:rPr>
+        <w:t>you're</w:t>
+      </w:r>
+      <w:proofErr w:type="gramEnd"/>
+      <w:r>
+        <w:rPr>
+          <w:sz w:val="28"/>
+          <w:szCs w:val="28"/>
+        </w:rPr>
+        <w:t xml:space="preserve"> putting the car together. This way, the car </w:t>
+      </w:r>
+      <w:proofErr w:type="gramStart"/>
+      <w:r>
+        <w:rPr>
+          <w:sz w:val="28"/>
+          <w:szCs w:val="28"/>
+        </w:rPr>
+        <w:t>doesn't</w:t>
+      </w:r>
+      <w:proofErr w:type="gramEnd"/>
+      <w:r>
+        <w:rPr>
+          <w:sz w:val="28"/>
+          <w:szCs w:val="28"/>
+        </w:rPr>
+        <w:t xml:space="preserve"> have to know about all the different types of wheels available. You can easily switch out the wheels if you want to test different versions.</w:t>
+      </w:r>
+    </w:p>
+    <w:p>
+      <w:pPr>
+        <w:ind w:left="60"/>
+        <w:rPr>
+          <w:sz w:val="28"/>
+          <w:szCs w:val="28"/>
+        </w:rPr>
+      </w:pPr>
+      <w:r>
+        <w:rPr>
+          <w:sz w:val="28"/>
+          <w:szCs w:val="28"/>
+        </w:rPr>
+        <w:t>This way, the code can be more flexible and easier to maintain over time.</w:t>
+      </w:r>
+    </w:p>
+    <w:p>
+      <w:pPr>
+        <w:ind w:left="60"/>
+        <w:rPr>
+          <w:b/>
+          <w:bCs/>
+          <w:sz w:val="28"/>
+          <w:szCs w:val="28"/>
+        </w:rPr>
+      </w:pPr>
+      <w:r>
+        <w:rPr>
+          <w:b/>
+          <w:bCs/>
+          <w:sz w:val="28"/>
+          <w:szCs w:val="28"/>
+        </w:rPr>
+        <w:lastRenderedPageBreak/>
+        <w:t>W</w:t>
+      </w:r>
+      <w:r>
+        <w:rPr>
+          <w:b/>
+          <w:bCs/>
+          <w:sz w:val="28"/>
+          <w:szCs w:val="28"/>
+        </w:rPr>
+        <w:t xml:space="preserve">hat is Inversion of </w:t>
+      </w:r>
+      <w:r>
+        <w:rPr>
+          <w:b/>
+          <w:bCs/>
+          <w:sz w:val="28"/>
+          <w:szCs w:val="28"/>
+        </w:rPr>
+        <w:t>Control?</w:t>
+      </w:r>
+    </w:p>
+    <w:p>
+      <w:pPr>
+        <w:ind w:left="60"/>
+        <w:rPr>
+          <w:sz w:val="28"/>
+          <w:szCs w:val="28"/>
+        </w:rPr>
+      </w:pPr>
+      <w:r>
+        <w:rPr>
+          <w:sz w:val="28"/>
+          <w:szCs w:val="28"/>
+        </w:rPr>
+        <w:t>Inversion of control is a broad term but for software developer it is a pattern used for decoupling components and layers in the system.</w:t>
+      </w:r>
+    </w:p>
+    <w:p>
+      <w:pPr>
+        <w:ind w:left="60"/>
+        <w:rPr>
+          <w:sz w:val="28"/>
+          <w:szCs w:val="28"/>
+        </w:rPr>
+      </w:pPr>
+      <w:r>
+        <w:rPr>
+          <w:sz w:val="28"/>
+          <w:szCs w:val="28"/>
+        </w:rPr>
+        <w:t xml:space="preserve">For example, your application has a text editor </w:t>
+      </w:r>
+      <w:r>
+        <w:rPr>
+          <w:sz w:val="28"/>
+          <w:szCs w:val="28"/>
+        </w:rPr>
+        <w:t>component,</w:t>
+      </w:r>
+      <w:r>
+        <w:rPr>
+          <w:sz w:val="28"/>
+          <w:szCs w:val="28"/>
+        </w:rPr>
+        <w:t xml:space="preserve"> and you want to provide spell checking. Standard code would look like this somethi</w:t>
+      </w:r>
+      <w:r>
+        <w:rPr>
+          <w:sz w:val="28"/>
+          <w:szCs w:val="28"/>
+        </w:rPr>
+        <w:t>ng</w:t>
+      </w:r>
+    </w:p>
+    <w:p>
+      <w:pPr>
+        <w:ind w:left="60"/>
+        <w:rPr>
+          <w:sz w:val="28"/>
+          <w:szCs w:val="28"/>
+        </w:rPr>
+      </w:pPr>
+    </w:p>
+    <w:p>
+      <w:pPr>
+        <w:ind w:left="60"/>
+        <w:rPr>
+          <w:noProof/>
+        </w:rPr>
+      </w:pPr>
+      <w:r>
+        <w:rPr>
+          <w:sz w:val="28"/>
+          <w:szCs w:val="28"/>
+        </w:rPr>
+        <w:drawing>
+          <wp:inline distT="0" distB="0" distL="0" distR="0" wp14:anchorId="28AD7561" wp14:editId="29BF316C">
+            <wp:extent cx="2695492" cy="1347746"/>
+            <wp:effectExtent l="0" t="0" r="0" b="5080"/>
+            <wp:docPr id="9" name="Picture 9" descr="A screenshot of a computer program&#10;&#10;Description automatically generated"/>
+            <wp:cNvGraphicFramePr>
+              <a:graphicFrameLocks xmlns:a="http://schemas.openxmlformats.org/drawingml/2006/main" noChangeAspect="1"/>
+            </wp:cNvGraphicFramePr>
+            <a:graphic xmlns:a="http://schemas.openxmlformats.org/drawingml/2006/main">
+              <a:graphicData uri="http://schemas.openxmlformats.org/drawingml/2006/picture">
+                <pic:pic xmlns:pic="http://schemas.openxmlformats.org/drawingml/2006/picture">
+                  <pic:nvPicPr>
+                    <pic:cNvPr id="9" name="Picture 9" descr="A screenshot of a computer program&#10;&#10;Description automatically generated"/>
+                    <pic:cNvPicPr/>
+                  </pic:nvPicPr>
+                  <pic:blipFill>
+                    <a:blip r:embed="rId14"/>
+                    <a:stretch>
+                      <a:fillRect/>
+                    </a:stretch>
+                  </pic:blipFill>
+                  <pic:spPr>
+                    <a:xfrm>
+                      <a:off x="0" y="0"/>
+                      <a:ext cx="2714029" cy="1357014"/>
+                    </a:xfrm>
+                    <a:prstGeom prst="rect">
+                      <a:avLst/>
+                    </a:prstGeom>
+                  </pic:spPr>
+                </pic:pic>
+              </a:graphicData>
+            </a:graphic>
+          </wp:inline>
+        </w:drawing>
+      </w:r>
+      <w:r>
+        <w:rPr>
+          <w:noProof/>
+        </w:rPr>
+        <w:t xml:space="preserve"> </w:t>
+      </w:r>
+      <w:r>
+        <w:rPr>
+          <w:noProof/>
+        </w:rPr>
+        <w:t>]</w:t>
+      </w:r>
+    </w:p>
+    <w:p>
+      <w:pPr>
+        <w:ind w:left="60"/>
+        <w:rPr>
+          <w:noProof/>
+          <w:sz w:val="28"/>
+          <w:szCs w:val="28"/>
+        </w:rPr>
+      </w:pPr>
+      <w:r>
+        <w:rPr>
+          <w:noProof/>
+          <w:sz w:val="28"/>
+          <w:szCs w:val="28"/>
+        </w:rPr>
+        <w:t>What we've done here creates a dependency between the TextEditor and the SpellChecker. In an IoC scenario we would instead do something like this:</w:t>
+      </w:r>
+    </w:p>
+    <w:p>
+      <w:pPr>
+        <w:ind w:left="60"/>
+        <w:rPr>
+          <w:sz w:val="28"/>
+          <w:szCs w:val="28"/>
+        </w:rPr>
+      </w:pPr>
+      <w:r>
+        <w:rPr>
+          <w:sz w:val="28"/>
+          <w:szCs w:val="28"/>
+        </w:rPr>
+        <w:drawing>
+          <wp:inline distT="0" distB="0" distL="0" distR="0" wp14:anchorId="19F93E2B" wp14:editId="32E2BF41">
+            <wp:extent cx="2878372" cy="1232494"/>
+            <wp:effectExtent l="0" t="0" r="0" b="6350"/>
+            <wp:docPr id="11" name="Picture 11" descr="A screenshot of a computer program&#10;&#10;Description automatically generated"/>
+            <wp:cNvGraphicFramePr>
+              <a:graphicFrameLocks xmlns:a="http://schemas.openxmlformats.org/drawingml/2006/main" noChangeAspect="1"/>
+            </wp:cNvGraphicFramePr>
+            <a:graphic xmlns:a="http://schemas.openxmlformats.org/drawingml/2006/main">
+              <a:graphicData uri="http://schemas.openxmlformats.org/drawingml/2006/picture">
+                <pic:pic xmlns:pic="http://schemas.openxmlformats.org/drawingml/2006/picture">
+                  <pic:nvPicPr>
+                    <pic:cNvPr id="11" name="Picture 11" descr="A screenshot of a computer program&#10;&#10;Description automatically generated"/>
+                    <pic:cNvPicPr/>
+                  </pic:nvPicPr>
+                  <pic:blipFill>
+                    <a:blip r:embed="rId15"/>
+                    <a:stretch>
+                      <a:fillRect/>
+                    </a:stretch>
+                  </pic:blipFill>
+                  <pic:spPr>
+                    <a:xfrm>
+                      <a:off x="0" y="0"/>
+                      <a:ext cx="2884349" cy="1235053"/>
+                    </a:xfrm>
+                    <a:prstGeom prst="rect">
+                      <a:avLst/>
+                    </a:prstGeom>
+                  </pic:spPr>
+                </pic:pic>
+              </a:graphicData>
+            </a:graphic>
+          </wp:inline>
+        </w:drawing>
+      </w:r>
+    </w:p>
+    <w:p>
+      <w:pPr>
+        <w:ind w:left="60"/>
+        <w:rPr>
+          <w:sz w:val="28"/>
+          <w:szCs w:val="28"/>
+        </w:rPr>
+      </w:pPr>
+      <w:r>
+        <w:rPr>
+          <w:sz w:val="28"/>
+          <w:szCs w:val="28"/>
+        </w:rPr>
+        <w:t xml:space="preserve">In traditional programming, when a class needs another class or object to perform certain tasks, it usually creates that object itself. For example, if a </w:t>
+      </w:r>
+      <w:proofErr w:type="spellStart"/>
+      <w:r>
+        <w:rPr>
+          <w:sz w:val="28"/>
+          <w:szCs w:val="28"/>
+        </w:rPr>
+        <w:t>TextEditor</w:t>
+      </w:r>
+      <w:proofErr w:type="spellEnd"/>
+      <w:r>
+        <w:rPr>
+          <w:sz w:val="28"/>
+          <w:szCs w:val="28"/>
+        </w:rPr>
+        <w:t xml:space="preserve"> class needs a </w:t>
+      </w:r>
+      <w:proofErr w:type="spellStart"/>
+      <w:r>
+        <w:rPr>
+          <w:sz w:val="28"/>
+          <w:szCs w:val="28"/>
+        </w:rPr>
+        <w:t>SpellChecker</w:t>
+      </w:r>
+      <w:proofErr w:type="spellEnd"/>
+      <w:r>
+        <w:rPr>
+          <w:sz w:val="28"/>
+          <w:szCs w:val="28"/>
+        </w:rPr>
+        <w:t xml:space="preserve"> to check the spelling of text, it would typically create a </w:t>
+      </w:r>
+      <w:proofErr w:type="spellStart"/>
+      <w:r>
+        <w:rPr>
+          <w:sz w:val="28"/>
+          <w:szCs w:val="28"/>
+        </w:rPr>
+        <w:t>SpellChecker</w:t>
+      </w:r>
+      <w:proofErr w:type="spellEnd"/>
+      <w:r>
+        <w:rPr>
+          <w:sz w:val="28"/>
+          <w:szCs w:val="28"/>
+        </w:rPr>
+        <w:t xml:space="preserve"> object within its own code.</w:t>
+      </w:r>
+    </w:p>
+    <w:p>
+      <w:pPr>
+        <w:ind w:left="60"/>
+        <w:rPr>
+          <w:sz w:val="28"/>
+          <w:szCs w:val="28"/>
+        </w:rPr>
+      </w:pPr>
+      <w:r>
+        <w:rPr>
+          <w:sz w:val="28"/>
+          <w:szCs w:val="28"/>
+        </w:rPr>
+        <w:t xml:space="preserve">The </w:t>
+      </w:r>
+      <w:proofErr w:type="spellStart"/>
+      <w:r>
+        <w:rPr>
+          <w:sz w:val="28"/>
+          <w:szCs w:val="28"/>
+        </w:rPr>
+        <w:t>TxtEditor</w:t>
+      </w:r>
+      <w:proofErr w:type="spellEnd"/>
+      <w:r>
+        <w:rPr>
+          <w:sz w:val="28"/>
+          <w:szCs w:val="28"/>
+        </w:rPr>
+        <w:t xml:space="preserve"> </w:t>
+      </w:r>
+      <w:r>
+        <w:rPr>
+          <w:sz w:val="28"/>
+          <w:szCs w:val="28"/>
+        </w:rPr>
+        <w:t>class receive</w:t>
+      </w:r>
+      <w:r>
+        <w:rPr>
+          <w:sz w:val="28"/>
+          <w:szCs w:val="28"/>
+        </w:rPr>
+        <w:t xml:space="preserve"> an instance of </w:t>
+      </w:r>
+      <w:proofErr w:type="spellStart"/>
+      <w:r>
+        <w:rPr>
+          <w:sz w:val="28"/>
+          <w:szCs w:val="28"/>
+        </w:rPr>
+        <w:t>IocSpellChecker</w:t>
+      </w:r>
+      <w:proofErr w:type="spellEnd"/>
+      <w:r>
+        <w:rPr>
+          <w:sz w:val="28"/>
+          <w:szCs w:val="28"/>
+        </w:rPr>
+        <w:t xml:space="preserve"> from whoever creates an instance of </w:t>
+      </w:r>
+      <w:proofErr w:type="spellStart"/>
+      <w:r>
+        <w:rPr>
+          <w:sz w:val="28"/>
+          <w:szCs w:val="28"/>
+        </w:rPr>
+        <w:t>TextEditor</w:t>
+      </w:r>
+      <w:proofErr w:type="spellEnd"/>
+      <w:r>
+        <w:rPr>
+          <w:sz w:val="28"/>
+          <w:szCs w:val="28"/>
+        </w:rPr>
+        <w:t xml:space="preserve">. This means that the responsibility of creating the </w:t>
+      </w:r>
+      <w:proofErr w:type="spellStart"/>
+      <w:r>
+        <w:rPr>
+          <w:sz w:val="28"/>
+          <w:szCs w:val="28"/>
+        </w:rPr>
+        <w:t>IocSpellChecker</w:t>
+      </w:r>
+      <w:proofErr w:type="spellEnd"/>
+      <w:r>
+        <w:rPr>
+          <w:sz w:val="28"/>
+          <w:szCs w:val="28"/>
+        </w:rPr>
+        <w:t xml:space="preserve"> instance is delegated to another part of the code, outside of the </w:t>
+      </w:r>
+      <w:proofErr w:type="spellStart"/>
+      <w:r>
+        <w:rPr>
+          <w:sz w:val="28"/>
+          <w:szCs w:val="28"/>
+        </w:rPr>
+        <w:t>TextEditor</w:t>
+      </w:r>
+      <w:proofErr w:type="spellEnd"/>
+      <w:r>
+        <w:rPr>
+          <w:sz w:val="28"/>
+          <w:szCs w:val="28"/>
+        </w:rPr>
+        <w:t xml:space="preserve"> class.</w:t>
+      </w:r>
+    </w:p>
+    <w:p>
+      <w:pPr>
+        <w:ind w:left="60"/>
+        <w:rPr>
+          <w:sz w:val="28"/>
+          <w:szCs w:val="28"/>
+        </w:rPr>
+      </w:pPr>
+      <w:r>
+        <w:rPr>
+          <w:sz w:val="28"/>
+          <w:szCs w:val="28"/>
+        </w:rPr>
+        <w:t xml:space="preserve">This delegation of responsibility is what we call "inversion of control" (IoC). Instead of the </w:t>
+      </w:r>
+      <w:proofErr w:type="spellStart"/>
+      <w:r>
+        <w:rPr>
+          <w:sz w:val="28"/>
+          <w:szCs w:val="28"/>
+        </w:rPr>
+        <w:t>TextEditor</w:t>
+      </w:r>
+      <w:proofErr w:type="spellEnd"/>
+      <w:r>
+        <w:rPr>
+          <w:sz w:val="28"/>
+          <w:szCs w:val="28"/>
+        </w:rPr>
+        <w:t xml:space="preserve"> class controlling the creation of its dependencies (in this case, the </w:t>
+      </w:r>
+      <w:proofErr w:type="spellStart"/>
+      <w:r>
+        <w:rPr>
+          <w:sz w:val="28"/>
+          <w:szCs w:val="28"/>
+        </w:rPr>
+        <w:t>IocSpellChecker</w:t>
+      </w:r>
+      <w:proofErr w:type="spellEnd"/>
+      <w:r>
+        <w:rPr>
+          <w:sz w:val="28"/>
+          <w:szCs w:val="28"/>
+        </w:rPr>
+        <w:t xml:space="preserve">), the control is inverted or shifted to the code that creates the </w:t>
+      </w:r>
+      <w:proofErr w:type="spellStart"/>
+      <w:r>
+        <w:rPr>
+          <w:sz w:val="28"/>
+          <w:szCs w:val="28"/>
+        </w:rPr>
+        <w:t>TextEditor</w:t>
+      </w:r>
+      <w:proofErr w:type="spellEnd"/>
+      <w:r>
+        <w:rPr>
+          <w:sz w:val="28"/>
+          <w:szCs w:val="28"/>
+        </w:rPr>
+        <w:t xml:space="preserve"> instance. The </w:t>
+      </w:r>
+      <w:proofErr w:type="spellStart"/>
+      <w:r>
+        <w:rPr>
+          <w:sz w:val="28"/>
+          <w:szCs w:val="28"/>
+        </w:rPr>
+        <w:t>TextEditor</w:t>
+      </w:r>
+      <w:proofErr w:type="spellEnd"/>
+      <w:r>
+        <w:rPr>
+          <w:sz w:val="28"/>
+          <w:szCs w:val="28"/>
+        </w:rPr>
+        <w:t xml:space="preserve"> class simply relies on the fact that it will be provided with an </w:t>
+      </w:r>
+      <w:proofErr w:type="spellStart"/>
+      <w:r>
+        <w:rPr>
+          <w:sz w:val="28"/>
+          <w:szCs w:val="28"/>
+        </w:rPr>
+        <w:t>IocSpellChecker</w:t>
+      </w:r>
+      <w:proofErr w:type="spellEnd"/>
+      <w:r>
+        <w:rPr>
+          <w:sz w:val="28"/>
+          <w:szCs w:val="28"/>
+        </w:rPr>
+        <w:t xml:space="preserve"> instance when </w:t>
+      </w:r>
+      <w:proofErr w:type="gramStart"/>
+      <w:r>
+        <w:rPr>
+          <w:sz w:val="28"/>
+          <w:szCs w:val="28"/>
+        </w:rPr>
+        <w:t>it's</w:t>
+      </w:r>
+      <w:proofErr w:type="gramEnd"/>
+      <w:r>
+        <w:rPr>
+          <w:sz w:val="28"/>
+          <w:szCs w:val="28"/>
+        </w:rPr>
+        <w:t xml:space="preserve"> constructed, but it doesn't care about how that instance is created.</w:t>
+      </w:r>
+    </w:p>
     <w:sectPr>
       <w:pgSz w:w="11906" w:h="16838" w:code="9"/>
       <w:pgMar w:top="1440" w:right="1440" w:bottom="1440" w:left="1440" w:header="720" w:footer="720" w:gutter="0"/>
@@ -1364,8 +2864,100 @@
       </w:rPr>
     </w:lvl>
   </w:abstractNum>
+  <w:abstractNum w:abstractNumId="1" w15:restartNumberingAfterBreak="0">
+    <w:nsid w:val="7F982F84"/>
+    <w:multiLevelType w:val="hybridMultilevel"/>
+    <w:tmpl w:val="4C1E9662"/>
+    <w:lvl w:ilvl="0" w:tplc="8C84476C">
+      <w:start w:val="1"/>
+      <w:numFmt w:val="decimal"/>
+      <w:lvlText w:val="%1)"/>
+      <w:lvlJc w:val="left"/>
+      <w:pPr>
+        <w:ind w:left="420" w:hanging="360"/>
+      </w:pPr>
+      <w:rPr>
+        <w:rFonts w:hint="default"/>
+      </w:rPr>
+    </w:lvl>
+    <w:lvl w:ilvl="1" w:tplc="04090019" w:tentative="1">
+      <w:start w:val="1"/>
+      <w:numFmt w:val="lowerLetter"/>
+      <w:lvlText w:val="%2."/>
+      <w:lvlJc w:val="left"/>
+      <w:pPr>
+        <w:ind w:left="1140" w:hanging="360"/>
+      </w:pPr>
+    </w:lvl>
+    <w:lvl w:ilvl="2" w:tplc="0409001B" w:tentative="1">
+      <w:start w:val="1"/>
+      <w:numFmt w:val="lowerRoman"/>
+      <w:lvlText w:val="%3."/>
+      <w:lvlJc w:val="right"/>
+      <w:pPr>
+        <w:ind w:left="1860" w:hanging="180"/>
+      </w:pPr>
+    </w:lvl>
+    <w:lvl w:ilvl="3" w:tplc="0409000F" w:tentative="1">
+      <w:start w:val="1"/>
+      <w:numFmt w:val="decimal"/>
+      <w:lvlText w:val="%4."/>
+      <w:lvlJc w:val="left"/>
+      <w:pPr>
+        <w:ind w:left="2580" w:hanging="360"/>
+      </w:pPr>
+    </w:lvl>
+    <w:lvl w:ilvl="4" w:tplc="04090019" w:tentative="1">
+      <w:start w:val="1"/>
+      <w:numFmt w:val="lowerLetter"/>
+      <w:lvlText w:val="%5."/>
+      <w:lvlJc w:val="left"/>
+      <w:pPr>
+        <w:ind w:left="3300" w:hanging="360"/>
+      </w:pPr>
+    </w:lvl>
+    <w:lvl w:ilvl="5" w:tplc="0409001B" w:tentative="1">
+      <w:start w:val="1"/>
+      <w:numFmt w:val="lowerRoman"/>
+      <w:lvlText w:val="%6."/>
+      <w:lvlJc w:val="right"/>
+      <w:pPr>
+        <w:ind w:left="4020" w:hanging="180"/>
+      </w:pPr>
+    </w:lvl>
+    <w:lvl w:ilvl="6" w:tplc="0409000F" w:tentative="1">
+      <w:start w:val="1"/>
+      <w:numFmt w:val="decimal"/>
+      <w:lvlText w:val="%7."/>
+      <w:lvlJc w:val="left"/>
+      <w:pPr>
+        <w:ind w:left="4740" w:hanging="360"/>
+      </w:pPr>
+    </w:lvl>
+    <w:lvl w:ilvl="7" w:tplc="04090019" w:tentative="1">
+      <w:start w:val="1"/>
+      <w:numFmt w:val="lowerLetter"/>
+      <w:lvlText w:val="%8."/>
+      <w:lvlJc w:val="left"/>
+      <w:pPr>
+        <w:ind w:left="5460" w:hanging="360"/>
+      </w:pPr>
+    </w:lvl>
+    <w:lvl w:ilvl="8" w:tplc="0409001B" w:tentative="1">
+      <w:start w:val="1"/>
+      <w:numFmt w:val="lowerRoman"/>
+      <w:lvlText w:val="%9."/>
+      <w:lvlJc w:val="right"/>
+      <w:pPr>
+        <w:ind w:left="6180" w:hanging="180"/>
+      </w:pPr>
+    </w:lvl>
+  </w:abstractNum>
   <w:num w:numId="1">
     <w:abstractNumId w:val="0"/>
+  </w:num>
+  <w:num w:numId="2">
+    <w:abstractNumId w:val="1"/>
   </w:num>
 </w:numbering>
 </file>

</xml_diff>

<commit_message>
Defination of Dependency Injetion
</commit_message>
<xml_diff>
--- a/Dependency Injection.docx
+++ b/Dependency Injection.docx
@@ -1306,6 +1306,7 @@
       </w:pPr>
       <w:r>
         <w:rPr>
+          <w:noProof/>
           <w:sz w:val="28"/>
           <w:szCs w:val="28"/>
         </w:rPr>
@@ -1452,6 +1453,7 @@
       </w:pPr>
       <w:r>
         <w:rPr>
+          <w:noProof/>
           <w:sz w:val="28"/>
           <w:szCs w:val="28"/>
         </w:rPr>
@@ -1596,6 +1598,7 @@
       </w:pPr>
       <w:r>
         <w:rPr>
+          <w:noProof/>
           <w:sz w:val="28"/>
           <w:szCs w:val="28"/>
         </w:rPr>
@@ -1726,6 +1729,7 @@
       </w:pPr>
       <w:r>
         <w:rPr>
+          <w:noProof/>
           <w:sz w:val="28"/>
           <w:szCs w:val="28"/>
         </w:rPr>
@@ -1895,6 +1899,7 @@
       </w:pPr>
       <w:r>
         <w:rPr>
+          <w:noProof/>
           <w:sz w:val="28"/>
           <w:szCs w:val="28"/>
         </w:rPr>
@@ -2029,14 +2034,7 @@
           <w:sz w:val="28"/>
           <w:szCs w:val="28"/>
         </w:rPr>
-        <w:t>An</w:t>
-      </w:r>
-      <w:r>
-        <w:rPr>
-          <w:sz w:val="28"/>
-          <w:szCs w:val="28"/>
-        </w:rPr>
-        <w:t xml:space="preserve"> Inversion of Controller container or Dependency Injection container is a framework that helps with Dependency Injection.</w:t>
+        <w:t>An Inversion of Controller container or Dependency Injection container is a framework that helps with Dependency Injection.</w:t>
       </w:r>
       <w:r>
         <w:rPr>
@@ -2083,14 +2081,7 @@
           <w:sz w:val="28"/>
           <w:szCs w:val="28"/>
         </w:rPr>
-        <w:t>and injects</w:t>
-      </w:r>
-      <w:r>
-        <w:rPr>
-          <w:sz w:val="28"/>
-          <w:szCs w:val="28"/>
-        </w:rPr>
-        <w:t xml:space="preserve"> dependencies for us automatically.</w:t>
+        <w:t>and injects dependencies for us automatically.</w:t>
       </w:r>
     </w:p>
     <w:p>
@@ -2103,6 +2094,17 @@
           <w:szCs w:val="28"/>
         </w:rPr>
       </w:pPr>
+    </w:p>
+    <w:p>
+      <w:pPr>
+        <w:ind w:left="60"/>
+        <w:rPr>
+          <w:b/>
+          <w:bCs/>
+          <w:sz w:val="28"/>
+          <w:szCs w:val="28"/>
+        </w:rPr>
+      </w:pPr>
       <w:r>
         <w:rPr>
           <w:b/>
@@ -2126,7 +2128,7 @@
           <w:sz w:val="28"/>
           <w:szCs w:val="28"/>
         </w:rPr>
-        <w:t>Dependency Injection is a software design pattern that allow us to develop loosely coupled code.</w:t>
+        <w:t>Dependency Injection is a software design pattern that allow us to</w:t>
       </w:r>
       <w:r>
         <w:rPr>
@@ -2140,15 +2142,191 @@
           <w:sz w:val="28"/>
           <w:szCs w:val="28"/>
         </w:rPr>
-        <w:t xml:space="preserve">It works by letting us "inject" or provide dependencies, from outside the code where </w:t>
-      </w:r>
+        <w:t>register services (dependencies) and their implementations at application startup. These services are often defined as interfaces, which are then implemented by concrete classes. When the application needs an instance of a service, it requests it from the DI container, which then resolves the appropriate implementation based on the registered mappings.</w:t>
+      </w:r>
+    </w:p>
+    <w:p>
+      <w:pPr>
+        <w:ind w:left="60"/>
+        <w:rPr>
+          <w:b/>
+          <w:bCs/>
+          <w:sz w:val="28"/>
+          <w:szCs w:val="28"/>
+        </w:rPr>
+      </w:pPr>
+    </w:p>
+    <w:p>
+      <w:pPr>
+        <w:ind w:left="60"/>
+        <w:rPr>
+          <w:b/>
+          <w:bCs/>
+          <w:sz w:val="28"/>
+          <w:szCs w:val="28"/>
+        </w:rPr>
+      </w:pPr>
+    </w:p>
+    <w:p>
+      <w:pPr>
+        <w:ind w:left="60"/>
+        <w:rPr>
+          <w:sz w:val="28"/>
+          <w:szCs w:val="28"/>
+        </w:rPr>
+      </w:pPr>
+      <w:r>
+        <w:rPr>
+          <w:b/>
+          <w:bCs/>
+          <w:sz w:val="28"/>
+          <w:szCs w:val="28"/>
+        </w:rPr>
+        <w:t>Services (Dependencies):</w:t>
+      </w:r>
+      <w:r>
+        <w:rPr>
+          <w:sz w:val="28"/>
+          <w:szCs w:val="28"/>
+        </w:rPr>
+        <w:t xml:space="preserve">  These are abstractions or interfaces that define what function or methods a component </w:t>
+      </w:r>
+      <w:r>
+        <w:rPr>
+          <w:sz w:val="28"/>
+          <w:szCs w:val="28"/>
+        </w:rPr>
+        <w:t>need</w:t>
+      </w:r>
+      <w:r>
+        <w:rPr>
+          <w:sz w:val="28"/>
+          <w:szCs w:val="28"/>
+        </w:rPr>
+        <w:t xml:space="preserve">. For example, there is a service called </w:t>
+      </w:r>
+      <w:proofErr w:type="spellStart"/>
+      <w:r>
+        <w:rPr>
+          <w:b/>
+          <w:bCs/>
+          <w:sz w:val="28"/>
+          <w:szCs w:val="28"/>
+        </w:rPr>
+        <w:t>IUserService</w:t>
+      </w:r>
+      <w:proofErr w:type="spellEnd"/>
+      <w:r>
+        <w:rPr>
+          <w:sz w:val="28"/>
+          <w:szCs w:val="28"/>
+        </w:rPr>
+        <w:t xml:space="preserve"> that defines methods for user authentication, registration, and so on.</w:t>
+      </w:r>
+    </w:p>
+    <w:p>
+      <w:pPr>
+        <w:ind w:left="60"/>
+        <w:rPr>
+          <w:sz w:val="28"/>
+          <w:szCs w:val="28"/>
+        </w:rPr>
+      </w:pPr>
+      <w:r>
+        <w:rPr>
+          <w:b/>
+          <w:bCs/>
+          <w:sz w:val="28"/>
+          <w:szCs w:val="28"/>
+        </w:rPr>
+        <w:t>Implementations:</w:t>
+      </w:r>
+      <w:r>
+        <w:rPr>
+          <w:sz w:val="28"/>
+          <w:szCs w:val="28"/>
+        </w:rPr>
+        <w:t xml:space="preserve"> These are the concrete classes that provide the actual implementation of the services/interfaces. Going back to the </w:t>
+      </w:r>
+      <w:proofErr w:type="spellStart"/>
+      <w:r>
+        <w:rPr>
+          <w:b/>
+          <w:bCs/>
+          <w:sz w:val="28"/>
+          <w:szCs w:val="28"/>
+        </w:rPr>
+        <w:t>IUserService</w:t>
+      </w:r>
+      <w:proofErr w:type="spellEnd"/>
+      <w:r>
+        <w:rPr>
+          <w:sz w:val="28"/>
+          <w:szCs w:val="28"/>
+        </w:rPr>
+        <w:t xml:space="preserve"> example, there exist a class like </w:t>
+      </w:r>
+      <w:proofErr w:type="spellStart"/>
+      <w:r>
+        <w:rPr>
+          <w:b/>
+          <w:bCs/>
+          <w:sz w:val="28"/>
+          <w:szCs w:val="28"/>
+        </w:rPr>
+        <w:t>UserService</w:t>
+      </w:r>
+      <w:proofErr w:type="spellEnd"/>
+      <w:r>
+        <w:rPr>
+          <w:sz w:val="28"/>
+          <w:szCs w:val="28"/>
+        </w:rPr>
+        <w:t xml:space="preserve"> that implements the methods defined in the </w:t>
+      </w:r>
+      <w:proofErr w:type="spellStart"/>
+      <w:r>
+        <w:rPr>
+          <w:b/>
+          <w:bCs/>
+          <w:sz w:val="28"/>
+          <w:szCs w:val="28"/>
+        </w:rPr>
+        <w:t>IUserService</w:t>
+      </w:r>
+      <w:proofErr w:type="spellEnd"/>
+      <w:r>
+        <w:rPr>
+          <w:sz w:val="28"/>
+          <w:szCs w:val="28"/>
+        </w:rPr>
+        <w:t xml:space="preserve"> interface. This class contains the actual code that performs the authentication, registration, etc.</w:t>
+      </w:r>
+    </w:p>
+    <w:p>
+      <w:pPr>
+        <w:ind w:left="60"/>
+        <w:rPr>
+          <w:sz w:val="28"/>
+          <w:szCs w:val="28"/>
+        </w:rPr>
+      </w:pPr>
+    </w:p>
+    <w:p>
+      <w:pPr>
+        <w:ind w:left="60"/>
+        <w:rPr>
+          <w:sz w:val="28"/>
+          <w:szCs w:val="28"/>
+        </w:rPr>
+      </w:pPr>
       <w:proofErr w:type="gramStart"/>
       <w:r>
         <w:rPr>
           <w:sz w:val="28"/>
           <w:szCs w:val="28"/>
         </w:rPr>
-        <w:t>they're</w:t>
+        <w:t>Let's</w:t>
       </w:r>
       <w:proofErr w:type="gramEnd"/>
       <w:r>
@@ -2156,7 +2334,25 @@
           <w:sz w:val="28"/>
           <w:szCs w:val="28"/>
         </w:rPr>
-        <w:t xml:space="preserve"> needed. </w:t>
+        <w:t xml:space="preserve"> say your application has a service interface </w:t>
+      </w:r>
+      <w:proofErr w:type="spellStart"/>
+      <w:r>
+        <w:rPr>
+          <w:b/>
+          <w:bCs/>
+          <w:sz w:val="28"/>
+          <w:szCs w:val="28"/>
+        </w:rPr>
+        <w:t>IUserService</w:t>
+      </w:r>
+      <w:proofErr w:type="spellEnd"/>
+      <w:r>
+        <w:rPr>
+          <w:sz w:val="28"/>
+          <w:szCs w:val="28"/>
+        </w:rPr>
+        <w:t xml:space="preserve"> and two concrete implementations: </w:t>
       </w:r>
     </w:p>
     <w:p>
@@ -2167,16 +2363,322 @@
           <w:szCs w:val="28"/>
         </w:rPr>
       </w:pPr>
-      <w:r>
-        <w:rPr>
-          <w:sz w:val="28"/>
-          <w:szCs w:val="28"/>
-        </w:rPr>
-        <w:t xml:space="preserve">Imagine you have a car that needs wheels to move. Instead of the car itself deciding which wheels to use, you give it the wheels it needs when </w:t>
-      </w:r>
+      <w:proofErr w:type="spellStart"/>
+      <w:r>
+        <w:rPr>
+          <w:b/>
+          <w:bCs/>
+          <w:sz w:val="28"/>
+          <w:szCs w:val="28"/>
+        </w:rPr>
+        <w:t>UserService</w:t>
+      </w:r>
+      <w:proofErr w:type="spellEnd"/>
+      <w:r>
+        <w:rPr>
+          <w:sz w:val="28"/>
+          <w:szCs w:val="28"/>
+        </w:rPr>
+        <w:t xml:space="preserve"> and </w:t>
+      </w:r>
+      <w:proofErr w:type="spellStart"/>
+      <w:r>
+        <w:rPr>
+          <w:b/>
+          <w:bCs/>
+          <w:sz w:val="28"/>
+          <w:szCs w:val="28"/>
+        </w:rPr>
+        <w:t>AdminUserService</w:t>
+      </w:r>
+      <w:proofErr w:type="spellEnd"/>
+      <w:r>
+        <w:rPr>
+          <w:sz w:val="28"/>
+          <w:szCs w:val="28"/>
+        </w:rPr>
+        <w:t>. During application startup, you register these services with the DI container:</w:t>
+      </w:r>
+    </w:p>
+    <w:p>
+      <w:pPr>
+        <w:ind w:left="60"/>
+        <w:rPr>
+          <w:sz w:val="28"/>
+          <w:szCs w:val="28"/>
+        </w:rPr>
+      </w:pPr>
+    </w:p>
+    <w:p>
+      <w:pPr>
+        <w:ind w:left="60"/>
+        <w:rPr>
+          <w:b/>
+          <w:bCs/>
+          <w:sz w:val="28"/>
+          <w:szCs w:val="28"/>
+        </w:rPr>
+      </w:pPr>
+      <w:proofErr w:type="spellStart"/>
       <w:proofErr w:type="gramStart"/>
       <w:r>
         <w:rPr>
+          <w:b/>
+          <w:bCs/>
+          <w:sz w:val="28"/>
+          <w:szCs w:val="28"/>
+        </w:rPr>
+        <w:t>services.AddScoped</w:t>
+      </w:r>
+      <w:proofErr w:type="spellEnd"/>
+      <w:proofErr w:type="gramEnd"/>
+      <w:r>
+        <w:rPr>
+          <w:b/>
+          <w:bCs/>
+          <w:sz w:val="28"/>
+          <w:szCs w:val="28"/>
+        </w:rPr>
+        <w:t>&lt;</w:t>
+      </w:r>
+      <w:proofErr w:type="spellStart"/>
+      <w:r>
+        <w:rPr>
+          <w:b/>
+          <w:bCs/>
+          <w:sz w:val="28"/>
+          <w:szCs w:val="28"/>
+        </w:rPr>
+        <w:t>IUserService</w:t>
+      </w:r>
+      <w:proofErr w:type="spellEnd"/>
+      <w:r>
+        <w:rPr>
+          <w:b/>
+          <w:bCs/>
+          <w:sz w:val="28"/>
+          <w:szCs w:val="28"/>
+        </w:rPr>
+        <w:t xml:space="preserve">, </w:t>
+      </w:r>
+      <w:proofErr w:type="spellStart"/>
+      <w:r>
+        <w:rPr>
+          <w:b/>
+          <w:bCs/>
+          <w:sz w:val="28"/>
+          <w:szCs w:val="28"/>
+        </w:rPr>
+        <w:t>UserService</w:t>
+      </w:r>
+      <w:proofErr w:type="spellEnd"/>
+      <w:r>
+        <w:rPr>
+          <w:b/>
+          <w:bCs/>
+          <w:sz w:val="28"/>
+          <w:szCs w:val="28"/>
+        </w:rPr>
+        <w:t>&gt;();</w:t>
+      </w:r>
+    </w:p>
+    <w:p>
+      <w:pPr>
+        <w:ind w:left="60"/>
+        <w:rPr>
+          <w:b/>
+          <w:bCs/>
+          <w:sz w:val="28"/>
+          <w:szCs w:val="28"/>
+        </w:rPr>
+      </w:pPr>
+      <w:proofErr w:type="spellStart"/>
+      <w:proofErr w:type="gramStart"/>
+      <w:r>
+        <w:rPr>
+          <w:b/>
+          <w:bCs/>
+          <w:sz w:val="28"/>
+          <w:szCs w:val="28"/>
+        </w:rPr>
+        <w:t>services.AddScoped</w:t>
+      </w:r>
+      <w:proofErr w:type="spellEnd"/>
+      <w:proofErr w:type="gramEnd"/>
+      <w:r>
+        <w:rPr>
+          <w:b/>
+          <w:bCs/>
+          <w:sz w:val="28"/>
+          <w:szCs w:val="28"/>
+        </w:rPr>
+        <w:t>&lt;</w:t>
+      </w:r>
+      <w:proofErr w:type="spellStart"/>
+      <w:r>
+        <w:rPr>
+          <w:b/>
+          <w:bCs/>
+          <w:sz w:val="28"/>
+          <w:szCs w:val="28"/>
+        </w:rPr>
+        <w:t>IUserService</w:t>
+      </w:r>
+      <w:proofErr w:type="spellEnd"/>
+      <w:r>
+        <w:rPr>
+          <w:b/>
+          <w:bCs/>
+          <w:sz w:val="28"/>
+          <w:szCs w:val="28"/>
+        </w:rPr>
+        <w:t xml:space="preserve">, </w:t>
+      </w:r>
+      <w:proofErr w:type="spellStart"/>
+      <w:r>
+        <w:rPr>
+          <w:b/>
+          <w:bCs/>
+          <w:sz w:val="28"/>
+          <w:szCs w:val="28"/>
+        </w:rPr>
+        <w:t>AdminUserService</w:t>
+      </w:r>
+      <w:proofErr w:type="spellEnd"/>
+      <w:r>
+        <w:rPr>
+          <w:b/>
+          <w:bCs/>
+          <w:sz w:val="28"/>
+          <w:szCs w:val="28"/>
+        </w:rPr>
+        <w:t>&gt;();</w:t>
+      </w:r>
+    </w:p>
+    <w:p>
+      <w:pPr>
+        <w:ind w:left="60"/>
+        <w:rPr>
+          <w:b/>
+          <w:bCs/>
+          <w:sz w:val="28"/>
+          <w:szCs w:val="28"/>
+        </w:rPr>
+      </w:pPr>
+    </w:p>
+    <w:p>
+      <w:pPr>
+        <w:ind w:left="60"/>
+        <w:rPr>
+          <w:sz w:val="28"/>
+          <w:szCs w:val="28"/>
+        </w:rPr>
+      </w:pPr>
+      <w:r>
+        <w:rPr>
+          <w:sz w:val="28"/>
+          <w:szCs w:val="28"/>
+        </w:rPr>
+        <w:t xml:space="preserve">Now, when some part of your application requests an instance of </w:t>
+      </w:r>
+      <w:proofErr w:type="spellStart"/>
+      <w:r>
+        <w:rPr>
+          <w:b/>
+          <w:bCs/>
+          <w:sz w:val="28"/>
+          <w:szCs w:val="28"/>
+        </w:rPr>
+        <w:t>IUserService</w:t>
+      </w:r>
+      <w:proofErr w:type="spellEnd"/>
+      <w:r>
+        <w:rPr>
+          <w:sz w:val="28"/>
+          <w:szCs w:val="28"/>
+        </w:rPr>
+        <w:t xml:space="preserve">, the DI container looks at the registered mappings. Depending on the scope and other factors, it chooses the appropriate implementation to instantiate and provide back to the application. If </w:t>
+      </w:r>
+      <w:proofErr w:type="gramStart"/>
+      <w:r>
+        <w:rPr>
+          <w:sz w:val="28"/>
+          <w:szCs w:val="28"/>
+        </w:rPr>
+        <w:t>it's</w:t>
+      </w:r>
+      <w:proofErr w:type="gramEnd"/>
+      <w:r>
+        <w:rPr>
+          <w:sz w:val="28"/>
+          <w:szCs w:val="28"/>
+        </w:rPr>
+        <w:t xml:space="preserve"> a regular user accessing the service, it might provide an instance of </w:t>
+      </w:r>
+      <w:proofErr w:type="spellStart"/>
+      <w:r>
+        <w:rPr>
+          <w:b/>
+          <w:bCs/>
+          <w:sz w:val="28"/>
+          <w:szCs w:val="28"/>
+        </w:rPr>
+        <w:t>UserService</w:t>
+      </w:r>
+      <w:proofErr w:type="spellEnd"/>
+      <w:r>
+        <w:rPr>
+          <w:sz w:val="28"/>
+          <w:szCs w:val="28"/>
+        </w:rPr>
+        <w:t xml:space="preserve">, but if it's an administrative task, it might provide an instance of </w:t>
+      </w:r>
+      <w:proofErr w:type="spellStart"/>
+      <w:r>
+        <w:rPr>
+          <w:b/>
+          <w:bCs/>
+          <w:sz w:val="28"/>
+          <w:szCs w:val="28"/>
+        </w:rPr>
+        <w:t>AdminUserService</w:t>
+      </w:r>
+      <w:proofErr w:type="spellEnd"/>
+      <w:r>
+        <w:rPr>
+          <w:sz w:val="28"/>
+          <w:szCs w:val="28"/>
+        </w:rPr>
+        <w:t>.</w:t>
+      </w:r>
+    </w:p>
+    <w:p>
+      <w:pPr>
+        <w:ind w:left="60"/>
+        <w:rPr>
+          <w:sz w:val="28"/>
+          <w:szCs w:val="28"/>
+        </w:rPr>
+      </w:pPr>
+      <w:r>
+        <w:rPr>
+          <w:b/>
+          <w:bCs/>
+          <w:sz w:val="28"/>
+          <w:szCs w:val="28"/>
+        </w:rPr>
+        <w:t xml:space="preserve">Example: </w:t>
+      </w:r>
+      <w:r>
+        <w:rPr>
+          <w:sz w:val="28"/>
+          <w:szCs w:val="28"/>
+        </w:rPr>
+        <w:t xml:space="preserve">Imagine </w:t>
+      </w:r>
+      <w:proofErr w:type="gramStart"/>
+      <w:r>
+        <w:rPr>
           <w:sz w:val="28"/>
           <w:szCs w:val="28"/>
         </w:rPr>
@@ -2188,7 +2690,23 @@
           <w:sz w:val="28"/>
           <w:szCs w:val="28"/>
         </w:rPr>
-        <w:t xml:space="preserve"> putting the car together. This way, the car </w:t>
+        <w:t xml:space="preserve"> the manager of a restaurant. Your restaurant has several departments, such as the kitchen, the bar, and the front-of-house staff. Each department has specific tasks and responsibilities.</w:t>
+      </w:r>
+    </w:p>
+    <w:p>
+      <w:pPr>
+        <w:ind w:left="60"/>
+        <w:rPr>
+          <w:sz w:val="28"/>
+          <w:szCs w:val="28"/>
+        </w:rPr>
+      </w:pPr>
+      <w:r>
+        <w:rPr>
+          <w:sz w:val="28"/>
+          <w:szCs w:val="28"/>
+        </w:rPr>
+        <w:t xml:space="preserve">Now, </w:t>
       </w:r>
       <w:proofErr w:type="gramStart"/>
       <w:r>
@@ -2196,6 +2714,307 @@
           <w:sz w:val="28"/>
           <w:szCs w:val="28"/>
         </w:rPr>
+        <w:t>let's</w:t>
+      </w:r>
+      <w:proofErr w:type="gramEnd"/>
+      <w:r>
+        <w:rPr>
+          <w:sz w:val="28"/>
+          <w:szCs w:val="28"/>
+        </w:rPr>
+        <w:t xml:space="preserve"> relate this scenario to dependency injection:</w:t>
+      </w:r>
+    </w:p>
+    <w:p>
+      <w:pPr>
+        <w:ind w:left="60"/>
+        <w:rPr>
+          <w:sz w:val="28"/>
+          <w:szCs w:val="28"/>
+        </w:rPr>
+      </w:pPr>
+    </w:p>
+    <w:p>
+      <w:pPr>
+        <w:ind w:left="60"/>
+        <w:rPr>
+          <w:sz w:val="28"/>
+          <w:szCs w:val="28"/>
+        </w:rPr>
+      </w:pPr>
+    </w:p>
+    <w:p>
+      <w:pPr>
+        <w:ind w:left="60"/>
+        <w:rPr>
+          <w:sz w:val="28"/>
+          <w:szCs w:val="28"/>
+        </w:rPr>
+      </w:pPr>
+    </w:p>
+    <w:p>
+      <w:pPr>
+        <w:ind w:left="60"/>
+        <w:rPr>
+          <w:b/>
+          <w:bCs/>
+          <w:sz w:val="28"/>
+          <w:szCs w:val="28"/>
+        </w:rPr>
+      </w:pPr>
+      <w:r>
+        <w:rPr>
+          <w:b/>
+          <w:bCs/>
+          <w:sz w:val="28"/>
+          <w:szCs w:val="28"/>
+        </w:rPr>
+        <w:t>Services (Dependencies):</w:t>
+      </w:r>
+    </w:p>
+    <w:p>
+      <w:pPr>
+        <w:ind w:left="60"/>
+        <w:rPr>
+          <w:sz w:val="24"/>
+          <w:szCs w:val="24"/>
+        </w:rPr>
+      </w:pPr>
+      <w:r>
+        <w:rPr>
+          <w:b/>
+          <w:bCs/>
+          <w:sz w:val="24"/>
+          <w:szCs w:val="24"/>
+        </w:rPr>
+        <w:t>Kitchen Service:</w:t>
+      </w:r>
+      <w:r>
+        <w:rPr>
+          <w:sz w:val="24"/>
+          <w:szCs w:val="24"/>
+        </w:rPr>
+        <w:t xml:space="preserve"> Responsible for preparing food.</w:t>
+      </w:r>
+    </w:p>
+    <w:p>
+      <w:pPr>
+        <w:ind w:left="60"/>
+        <w:rPr>
+          <w:sz w:val="24"/>
+          <w:szCs w:val="24"/>
+        </w:rPr>
+      </w:pPr>
+      <w:r>
+        <w:rPr>
+          <w:b/>
+          <w:bCs/>
+          <w:sz w:val="24"/>
+          <w:szCs w:val="24"/>
+        </w:rPr>
+        <w:t>Bar Service:</w:t>
+      </w:r>
+      <w:r>
+        <w:rPr>
+          <w:sz w:val="24"/>
+          <w:szCs w:val="24"/>
+        </w:rPr>
+        <w:t xml:space="preserve"> Responsible for preparing drinks.</w:t>
+      </w:r>
+    </w:p>
+    <w:p>
+      <w:pPr>
+        <w:ind w:left="60"/>
+        <w:rPr>
+          <w:sz w:val="24"/>
+          <w:szCs w:val="24"/>
+        </w:rPr>
+      </w:pPr>
+      <w:r>
+        <w:rPr>
+          <w:b/>
+          <w:bCs/>
+          <w:sz w:val="24"/>
+          <w:szCs w:val="24"/>
+        </w:rPr>
+        <w:t>Front-of-House Service:</w:t>
+      </w:r>
+      <w:r>
+        <w:rPr>
+          <w:sz w:val="24"/>
+          <w:szCs w:val="24"/>
+        </w:rPr>
+        <w:t xml:space="preserve"> Responsible for greeting customers, taking orders, and serving food.</w:t>
+      </w:r>
+    </w:p>
+    <w:p>
+      <w:pPr>
+        <w:ind w:left="60"/>
+        <w:rPr>
+          <w:b/>
+          <w:bCs/>
+          <w:sz w:val="28"/>
+          <w:szCs w:val="28"/>
+        </w:rPr>
+      </w:pPr>
+      <w:r>
+        <w:rPr>
+          <w:b/>
+          <w:bCs/>
+          <w:sz w:val="28"/>
+          <w:szCs w:val="28"/>
+        </w:rPr>
+        <w:t>Implementations:</w:t>
+      </w:r>
+    </w:p>
+    <w:p>
+      <w:pPr>
+        <w:ind w:left="60"/>
+        <w:rPr>
+          <w:sz w:val="24"/>
+          <w:szCs w:val="24"/>
+        </w:rPr>
+      </w:pPr>
+      <w:r>
+        <w:rPr>
+          <w:b/>
+          <w:bCs/>
+          <w:sz w:val="24"/>
+          <w:szCs w:val="24"/>
+        </w:rPr>
+        <w:t>Head Chef:</w:t>
+      </w:r>
+      <w:r>
+        <w:rPr>
+          <w:sz w:val="24"/>
+          <w:szCs w:val="24"/>
+        </w:rPr>
+        <w:t xml:space="preserve"> Implements the Kitchen Service. They oversee food preparation and ensure quality.</w:t>
+      </w:r>
+    </w:p>
+    <w:p>
+      <w:pPr>
+        <w:ind w:left="60"/>
+        <w:rPr>
+          <w:sz w:val="24"/>
+          <w:szCs w:val="24"/>
+        </w:rPr>
+      </w:pPr>
+      <w:r>
+        <w:rPr>
+          <w:b/>
+          <w:bCs/>
+          <w:sz w:val="24"/>
+          <w:szCs w:val="24"/>
+        </w:rPr>
+        <w:t>Bartender:</w:t>
+      </w:r>
+      <w:r>
+        <w:rPr>
+          <w:sz w:val="24"/>
+          <w:szCs w:val="24"/>
+        </w:rPr>
+        <w:t xml:space="preserve"> Implements the Bar Service. They mix drinks and handle the bar area.</w:t>
+      </w:r>
+    </w:p>
+    <w:p>
+      <w:pPr>
+        <w:ind w:left="60"/>
+        <w:rPr>
+          <w:sz w:val="24"/>
+          <w:szCs w:val="24"/>
+        </w:rPr>
+      </w:pPr>
+      <w:r>
+        <w:rPr>
+          <w:b/>
+          <w:bCs/>
+          <w:sz w:val="24"/>
+          <w:szCs w:val="24"/>
+        </w:rPr>
+        <w:t>Waitstaff:</w:t>
+      </w:r>
+      <w:r>
+        <w:rPr>
+          <w:sz w:val="24"/>
+          <w:szCs w:val="24"/>
+        </w:rPr>
+        <w:t xml:space="preserve"> Implements the Front-of-House Service. They interact with customers, take orders, and serve food.</w:t>
+      </w:r>
+    </w:p>
+    <w:p>
+      <w:pPr>
+        <w:ind w:left="60"/>
+        <w:rPr>
+          <w:b/>
+          <w:bCs/>
+          <w:sz w:val="28"/>
+          <w:szCs w:val="28"/>
+        </w:rPr>
+      </w:pPr>
+      <w:r>
+        <w:rPr>
+          <w:b/>
+          <w:bCs/>
+          <w:sz w:val="28"/>
+          <w:szCs w:val="28"/>
+        </w:rPr>
+        <w:t>Dependency Injection:</w:t>
+      </w:r>
+    </w:p>
+    <w:p>
+      <w:pPr>
+        <w:ind w:left="60"/>
+        <w:rPr>
+          <w:sz w:val="28"/>
+          <w:szCs w:val="28"/>
+        </w:rPr>
+      </w:pPr>
+      <w:r>
+        <w:rPr>
+          <w:sz w:val="28"/>
+          <w:szCs w:val="28"/>
+        </w:rPr>
+        <w:t>At the beginning of the day (</w:t>
+      </w:r>
+      <w:r>
+        <w:rPr>
+          <w:b/>
+          <w:bCs/>
+          <w:sz w:val="28"/>
+          <w:szCs w:val="28"/>
+        </w:rPr>
+        <w:t>application startup</w:t>
+      </w:r>
+      <w:r>
+        <w:rPr>
+          <w:sz w:val="28"/>
+          <w:szCs w:val="28"/>
+        </w:rPr>
+        <w:t>), you assign roles to your staff members. You specify who will be the Head Chef, Bartender, and Waitstaff.</w:t>
+      </w:r>
+    </w:p>
+    <w:p>
+      <w:pPr>
+        <w:ind w:left="60"/>
+        <w:rPr>
+          <w:sz w:val="28"/>
+          <w:szCs w:val="28"/>
+        </w:rPr>
+      </w:pPr>
+      <w:r>
+        <w:rPr>
+          <w:sz w:val="28"/>
+          <w:szCs w:val="28"/>
+        </w:rPr>
+        <w:t xml:space="preserve">During the day, when a customer arrives and places an order, the Waitstaff </w:t>
+      </w:r>
+      <w:proofErr w:type="gramStart"/>
+      <w:r>
+        <w:rPr>
+          <w:sz w:val="28"/>
+          <w:szCs w:val="28"/>
+        </w:rPr>
         <w:t>doesn't</w:t>
       </w:r>
       <w:proofErr w:type="gramEnd"/>
@@ -2204,7 +3023,7 @@
           <w:sz w:val="28"/>
           <w:szCs w:val="28"/>
         </w:rPr>
-        <w:t xml:space="preserve"> have to know about all the different types of wheels available. You can easily switch out the wheels if you want to test different versions.</w:t>
+        <w:t xml:space="preserve"> directly cook the food or prepare drinks. Instead, they request the required service from the assigned staff members (Head Chef for food, Bartender for drinks).</w:t>
       </w:r>
     </w:p>
     <w:p>
@@ -2220,7 +3039,87 @@
           <w:sz w:val="28"/>
           <w:szCs w:val="28"/>
         </w:rPr>
-        <w:t>This way, the code can be more flexible and easier to maintain over time.</w:t>
+        <w:t xml:space="preserve">The Waitstaff </w:t>
+      </w:r>
+      <w:proofErr w:type="gramStart"/>
+      <w:r>
+        <w:rPr>
+          <w:sz w:val="28"/>
+          <w:szCs w:val="28"/>
+        </w:rPr>
+        <w:t>doesn't</w:t>
+      </w:r>
+      <w:proofErr w:type="gramEnd"/>
+      <w:r>
+        <w:rPr>
+          <w:sz w:val="28"/>
+          <w:szCs w:val="28"/>
+        </w:rPr>
+        <w:t xml:space="preserve"> need to know how the Head Chef or Bartender prepares the food or drinks. They simply interact with them through their defined roles (services), which are implemented by specific staff members (implementations).</w:t>
+      </w:r>
+    </w:p>
+    <w:p>
+      <w:pPr>
+        <w:ind w:left="60"/>
+        <w:rPr>
+          <w:sz w:val="28"/>
+          <w:szCs w:val="28"/>
+        </w:rPr>
+      </w:pPr>
+      <w:r>
+        <w:rPr>
+          <w:sz w:val="28"/>
+          <w:szCs w:val="28"/>
+        </w:rPr>
+        <w:t xml:space="preserve">If a staff member is unavailable (e.g., the Head Chef goes on break), you can easily swap them out with a replacement without affecting the overall operation of the restaurant. This is </w:t>
+      </w:r>
+      <w:proofErr w:type="gramStart"/>
+      <w:r>
+        <w:rPr>
+          <w:sz w:val="28"/>
+          <w:szCs w:val="28"/>
+        </w:rPr>
+        <w:t>similar to</w:t>
+      </w:r>
+      <w:proofErr w:type="gramEnd"/>
+      <w:r>
+        <w:rPr>
+          <w:sz w:val="28"/>
+          <w:szCs w:val="28"/>
+        </w:rPr>
+        <w:t xml:space="preserve"> how dependency injection allows you to swap out implementations of services in software without changing the consuming components.</w:t>
+      </w:r>
+    </w:p>
+    <w:p>
+      <w:pPr>
+        <w:ind w:left="60"/>
+        <w:rPr>
+          <w:sz w:val="28"/>
+          <w:szCs w:val="28"/>
+        </w:rPr>
+      </w:pPr>
+      <w:r>
+        <w:rPr>
+          <w:sz w:val="28"/>
+          <w:szCs w:val="28"/>
+        </w:rPr>
+        <w:t xml:space="preserve">In this analogy, the roles (services) define what needs to be done (prepare food, make drinks), while the staff members (implementations) </w:t>
+      </w:r>
+      <w:proofErr w:type="gramStart"/>
+      <w:r>
+        <w:rPr>
+          <w:sz w:val="28"/>
+          <w:szCs w:val="28"/>
+        </w:rPr>
+        <w:t>actually carry</w:t>
+      </w:r>
+      <w:proofErr w:type="gramEnd"/>
+      <w:r>
+        <w:rPr>
+          <w:sz w:val="28"/>
+          <w:szCs w:val="28"/>
+        </w:rPr>
+        <w:t xml:space="preserve"> out those tasks. Dependency injection helps keep the different components of the restaurant (or software application) loosely coupled, allowing for flexibility, maintainability, and scalability.</w:t>
       </w:r>
     </w:p>
     <w:p>
@@ -2250,16 +3149,7 @@
           <w:sz w:val="28"/>
           <w:szCs w:val="28"/>
         </w:rPr>
-        <w:t xml:space="preserve">hat is Inversion of </w:t>
-      </w:r>
-      <w:r>
-        <w:rPr>
-          <w:b/>
-          <w:bCs/>
-          <w:sz w:val="28"/>
-          <w:szCs w:val="28"/>
-        </w:rPr>
-        <w:t>Control?</w:t>
+        <w:t>hat is Inversion of Control?</w:t>
       </w:r>
     </w:p>
     <w:p>
@@ -2291,21 +3181,7 @@
           <w:sz w:val="28"/>
           <w:szCs w:val="28"/>
         </w:rPr>
-        <w:t xml:space="preserve">For example, your application has a text editor </w:t>
-      </w:r>
-      <w:r>
-        <w:rPr>
-          <w:sz w:val="28"/>
-          <w:szCs w:val="28"/>
-        </w:rPr>
-        <w:t>component,</w:t>
-      </w:r>
-      <w:r>
-        <w:rPr>
-          <w:sz w:val="28"/>
-          <w:szCs w:val="28"/>
-        </w:rPr>
-        <w:t xml:space="preserve"> and you want to provide spell checking. Standard code would look like this somethi</w:t>
+        <w:t>For example, your application has a text editor component, and you want to provide spell checking. Standard code would look like this somethi</w:t>
       </w:r>
       <w:r>
         <w:rPr>
@@ -2333,6 +3209,7 @@
       </w:pPr>
       <w:r>
         <w:rPr>
+          <w:noProof/>
           <w:sz w:val="28"/>
           <w:szCs w:val="28"/>
         </w:rPr>
@@ -2413,6 +3290,7 @@
       </w:pPr>
       <w:r>
         <w:rPr>
+          <w:noProof/>
           <w:sz w:val="28"/>
           <w:szCs w:val="28"/>
         </w:rPr>
@@ -2546,21 +3424,7 @@
           <w:sz w:val="28"/>
           <w:szCs w:val="28"/>
         </w:rPr>
-        <w:t xml:space="preserve"> </w:t>
-      </w:r>
-      <w:r>
-        <w:rPr>
-          <w:sz w:val="28"/>
-          <w:szCs w:val="28"/>
-        </w:rPr>
-        <w:t>class receive</w:t>
-      </w:r>
-      <w:r>
-        <w:rPr>
-          <w:sz w:val="28"/>
-          <w:szCs w:val="28"/>
-        </w:rPr>
-        <w:t xml:space="preserve"> an instance of </w:t>
+        <w:t xml:space="preserve"> class receive an instance of </w:t>
       </w:r>
       <w:proofErr w:type="spellStart"/>
       <w:r>

</xml_diff>